<commit_message>
Updated bug in homework 2
</commit_message>
<xml_diff>
--- a/Homework2/Database Proof.docx
+++ b/Homework2/Database Proof.docx
@@ -39,22 +39,12 @@
       </w:pPr>
       <w:r>
         <w:rPr>
-          <w:rtl w:val="0"/>
-        </w:rPr>
-      </w:r>
-      <w:r>
+          <w:b w:val="1"/>
+        </w:rPr>
         <w:drawing>
-          <wp:anchor allowOverlap="1" behindDoc="0" distB="114300" distT="114300" distL="114300" distR="114300" hidden="0" layoutInCell="1" locked="0" relativeHeight="0" simplePos="0">
-            <wp:simplePos x="0" y="0"/>
-            <wp:positionH relativeFrom="margin">
-              <wp:posOffset>-514349</wp:posOffset>
-            </wp:positionH>
-            <wp:positionV relativeFrom="paragraph">
-              <wp:posOffset>142875</wp:posOffset>
-            </wp:positionV>
-            <wp:extent cx="6967538" cy="5780926"/>
+          <wp:inline distB="114300" distT="114300" distL="114300" distR="114300">
+            <wp:extent cx="5943600" cy="4940300"/>
             <wp:effectExtent b="0" l="0" r="0" t="0"/>
-            <wp:wrapSquare wrapText="bothSides" distB="114300" distT="114300" distL="114300" distR="114300"/>
             <wp:docPr id="1" name="image2.png"/>
             <a:graphic>
               <a:graphicData uri="http://schemas.openxmlformats.org/drawingml/2006/picture">
@@ -73,7 +63,7 @@
                   <pic:spPr>
                     <a:xfrm>
                       <a:off x="0" y="0"/>
-                      <a:ext cx="6967538" cy="5780926"/>
+                      <a:ext cx="5943600" cy="4940300"/>
                     </a:xfrm>
                     <a:prstGeom prst="rect"/>
                     <a:ln/>
@@ -81,8 +71,52 @@
                 </pic:pic>
               </a:graphicData>
             </a:graphic>
-          </wp:anchor>
+          </wp:inline>
         </w:drawing>
+      </w:r>
+      <w:r>
+        <w:rPr>
+          <w:rtl w:val="0"/>
+        </w:rPr>
+      </w:r>
+    </w:p>
+    <w:p>
+      <w:pPr>
+        <w:contextualSpacing w:val="0"/>
+        <w:rPr>
+          <w:b w:val="1"/>
+        </w:rPr>
+      </w:pPr>
+      <w:r>
+        <w:rPr>
+          <w:rtl w:val="0"/>
+        </w:rPr>
+      </w:r>
+    </w:p>
+    <w:p>
+      <w:pPr>
+        <w:contextualSpacing w:val="0"/>
+        <w:rPr>
+          <w:b w:val="1"/>
+        </w:rPr>
+      </w:pPr>
+      <w:r>
+        <w:rPr>
+          <w:rtl w:val="0"/>
+        </w:rPr>
+      </w:r>
+    </w:p>
+    <w:p>
+      <w:pPr>
+        <w:contextualSpacing w:val="0"/>
+        <w:rPr>
+          <w:b w:val="1"/>
+        </w:rPr>
+      </w:pPr>
+      <w:r>
+        <w:rPr>
+          <w:rtl w:val="0"/>
+        </w:rPr>
       </w:r>
     </w:p>
     <w:p>
@@ -2603,7 +2637,7 @@
     <w:tbl>
       <w:tblPr>
         <w:tblStyle w:val="Table4"/>
-        <w:tblW w:w="7275.0" w:type="dxa"/>
+        <w:tblW w:w="9360.0" w:type="dxa"/>
         <w:jc w:val="left"/>
         <w:tblInd w:w="100.0" w:type="pct"/>
         <w:tblBorders>
@@ -2618,21 +2652,19 @@
         <w:tblLook w:val="0600"/>
       </w:tblPr>
       <w:tblGrid>
-        <w:gridCol w:w="2340"/>
-        <w:gridCol w:w="2490"/>
-        <w:gridCol w:w="2445"/>
+        <w:gridCol w:w="4680"/>
+        <w:gridCol w:w="4680"/>
         <w:tblGridChange w:id="0">
           <w:tblGrid>
-            <w:gridCol w:w="2340"/>
-            <w:gridCol w:w="2490"/>
-            <w:gridCol w:w="2445"/>
+            <w:gridCol w:w="4680"/>
+            <w:gridCol w:w="4680"/>
           </w:tblGrid>
         </w:tblGridChange>
       </w:tblGrid>
       <w:tr>
         <w:tc>
           <w:tcPr>
-            <w:shd w:fill="8e7cc3" w:val="clear"/>
+            <w:shd w:fill="auto" w:val="clear"/>
             <w:tcMar>
               <w:top w:w="100.0" w:type="dxa"/>
               <w:left w:w="100.0" w:type="dxa"/>
@@ -2658,22 +2690,19 @@
               <w:ind w:left="0" w:right="0" w:firstLine="0"/>
               <w:contextualSpacing w:val="0"/>
               <w:jc w:val="left"/>
-              <w:rPr>
-                <w:b w:val="1"/>
-              </w:rPr>
-            </w:pPr>
-            <w:r>
-              <w:rPr>
-                <w:b w:val="1"/>
-                <w:rtl w:val="0"/>
-              </w:rPr>
-              <w:t xml:space="preserve">lid</w:t>
-            </w:r>
-          </w:p>
-        </w:tc>
-        <w:tc>
-          <w:tcPr>
-            <w:shd w:fill="8e7cc3" w:val="clear"/>
+              <w:rPr/>
+            </w:pPr>
+            <w:r>
+              <w:rPr>
+                <w:rtl w:val="0"/>
+              </w:rPr>
+              <w:t xml:space="preserve">userid</w:t>
+            </w:r>
+          </w:p>
+        </w:tc>
+        <w:tc>
+          <w:tcPr>
+            <w:shd w:fill="auto" w:val="clear"/>
             <w:tcMar>
               <w:top w:w="100.0" w:type="dxa"/>
               <w:left w:w="100.0" w:type="dxa"/>
@@ -2699,22 +2728,21 @@
               <w:ind w:left="0" w:right="0" w:firstLine="0"/>
               <w:contextualSpacing w:val="0"/>
               <w:jc w:val="left"/>
-              <w:rPr>
-                <w:b w:val="1"/>
-              </w:rPr>
-            </w:pPr>
-            <w:r>
-              <w:rPr>
-                <w:b w:val="1"/>
+              <w:rPr/>
+            </w:pPr>
+            <w:r>
+              <w:rPr>
                 <w:rtl w:val="0"/>
               </w:rPr>
               <w:t xml:space="preserve">prayid</w:t>
             </w:r>
           </w:p>
         </w:tc>
-        <w:tc>
-          <w:tcPr>
-            <w:shd w:fill="8e7cc3" w:val="clear"/>
+      </w:tr>
+      <w:tr>
+        <w:tc>
+          <w:tcPr>
+            <w:shd w:fill="auto" w:val="clear"/>
             <w:tcMar>
               <w:top w:w="100.0" w:type="dxa"/>
               <w:left w:w="100.0" w:type="dxa"/>
@@ -2740,21 +2768,16 @@
               <w:ind w:left="0" w:right="0" w:firstLine="0"/>
               <w:contextualSpacing w:val="0"/>
               <w:jc w:val="left"/>
-              <w:rPr>
-                <w:b w:val="1"/>
-              </w:rPr>
-            </w:pPr>
-            <w:r>
-              <w:rPr>
-                <w:b w:val="1"/>
-                <w:rtl w:val="0"/>
-              </w:rPr>
-              <w:t xml:space="preserve">userid</w:t>
-            </w:r>
-          </w:p>
-        </w:tc>
-      </w:tr>
-      <w:tr>
+              <w:rPr/>
+            </w:pPr>
+            <w:r>
+              <w:rPr>
+                <w:rtl w:val="0"/>
+              </w:rPr>
+              <w:t xml:space="preserve">12351</w:t>
+            </w:r>
+          </w:p>
+        </w:tc>
         <w:tc>
           <w:tcPr>
             <w:shd w:fill="auto" w:val="clear"/>
@@ -2789,71 +2812,7 @@
               <w:rPr>
                 <w:rtl w:val="0"/>
               </w:rPr>
-              <w:t xml:space="preserve">21415</w:t>
-            </w:r>
-          </w:p>
-        </w:tc>
-        <w:tc>
-          <w:tcPr>
-            <w:shd w:fill="auto" w:val="clear"/>
-            <w:tcMar>
-              <w:top w:w="100.0" w:type="dxa"/>
-              <w:left w:w="100.0" w:type="dxa"/>
-              <w:bottom w:w="100.0" w:type="dxa"/>
-              <w:right w:w="100.0" w:type="dxa"/>
-            </w:tcMar>
-            <w:vAlign w:val="top"/>
-          </w:tcPr>
-          <w:p>
-            <w:pPr>
-              <w:widowControl w:val="0"/>
-              <w:spacing w:line="240" w:lineRule="auto"/>
-              <w:contextualSpacing w:val="0"/>
-              <w:rPr/>
-            </w:pPr>
-            <w:r>
-              <w:rPr>
-                <w:rtl w:val="0"/>
-              </w:rPr>
-              <w:t xml:space="preserve">124561</w:t>
-            </w:r>
-          </w:p>
-        </w:tc>
-        <w:tc>
-          <w:tcPr>
-            <w:shd w:fill="auto" w:val="clear"/>
-            <w:tcMar>
-              <w:top w:w="100.0" w:type="dxa"/>
-              <w:left w:w="100.0" w:type="dxa"/>
-              <w:bottom w:w="100.0" w:type="dxa"/>
-              <w:right w:w="100.0" w:type="dxa"/>
-            </w:tcMar>
-            <w:vAlign w:val="top"/>
-          </w:tcPr>
-          <w:p>
-            <w:pPr>
-              <w:keepNext w:val="0"/>
-              <w:keepLines w:val="0"/>
-              <w:widowControl w:val="0"/>
-              <w:pBdr>
-                <w:top w:space="0" w:sz="0" w:val="nil"/>
-                <w:left w:space="0" w:sz="0" w:val="nil"/>
-                <w:bottom w:space="0" w:sz="0" w:val="nil"/>
-                <w:right w:space="0" w:sz="0" w:val="nil"/>
-                <w:between w:space="0" w:sz="0" w:val="nil"/>
-              </w:pBdr>
-              <w:shd w:fill="auto" w:val="clear"/>
-              <w:spacing w:after="0" w:before="0" w:line="240" w:lineRule="auto"/>
-              <w:ind w:left="0" w:right="0" w:firstLine="0"/>
-              <w:contextualSpacing w:val="0"/>
-              <w:jc w:val="left"/>
-              <w:rPr/>
-            </w:pPr>
-            <w:r>
-              <w:rPr>
-                <w:rtl w:val="0"/>
-              </w:rPr>
-              <w:t xml:space="preserve">5325</w:t>
+              <w:t xml:space="preserve">12512</w:t>
             </w:r>
           </w:p>
         </w:tc>
@@ -2906,7 +2865,7 @@
         <w:rPr>
           <w:rtl w:val="0"/>
         </w:rPr>
-        <w:t xml:space="preserve">None of the data is repeated and everything is dependent on the lid.</w:t>
+        <w:t xml:space="preserve">None of the data is repeated and everything is dependent on the composite primary key of userid, prayid.</w:t>
       </w:r>
     </w:p>
     <w:p>
@@ -2966,7 +2925,7 @@
         <w:rPr>
           <w:rtl w:val="0"/>
         </w:rPr>
-        <w:t xml:space="preserve">The Likes table is in 1NF and everything is dependent on the lid and the lid is required an unique.</w:t>
+        <w:t xml:space="preserve">The Likes table is in 1NF and everything is dependent on the composite primary key of userid, prayid and this is required an unique.</w:t>
       </w:r>
     </w:p>
     <w:p>
@@ -3020,27 +2979,228 @@
         <w:rPr>
           <w:rtl w:val="0"/>
         </w:rPr>
-        <w:t xml:space="preserve">The Likes table is in 2NF All fields are dependent only on the prayid. If any non-lid field is changed, then it will not change any other field by default.</w:t>
-      </w:r>
-    </w:p>
-    <w:p>
-      <w:pPr>
-        <w:contextualSpacing w:val="0"/>
-        <w:rPr>
-          <w:b w:val="1"/>
-        </w:rPr>
-      </w:pPr>
-      <w:r>
-        <w:br w:type="page"/>
-      </w:r>
-      <w:r>
-        <w:rPr>
-          <w:rtl w:val="0"/>
-        </w:rPr>
-      </w:r>
-    </w:p>
-    <w:p>
-      <w:pPr>
+        <w:t xml:space="preserve">The Likes table is in 2NF All fields are dependent only on the composite primary key of userid, prayid.</w:t>
+      </w:r>
+    </w:p>
+    <w:p>
+      <w:pPr>
+        <w:ind w:firstLine="720"/>
+        <w:contextualSpacing w:val="0"/>
+        <w:rPr/>
+      </w:pPr>
+      <w:r>
+        <w:rPr>
+          <w:rtl w:val="0"/>
+        </w:rPr>
+      </w:r>
+    </w:p>
+    <w:p>
+      <w:pPr>
+        <w:ind w:firstLine="720"/>
+        <w:contextualSpacing w:val="0"/>
+        <w:rPr/>
+      </w:pPr>
+      <w:r>
+        <w:rPr>
+          <w:rtl w:val="0"/>
+        </w:rPr>
+      </w:r>
+    </w:p>
+    <w:p>
+      <w:pPr>
+        <w:ind w:firstLine="720"/>
+        <w:contextualSpacing w:val="0"/>
+        <w:rPr/>
+      </w:pPr>
+      <w:r>
+        <w:rPr>
+          <w:rtl w:val="0"/>
+        </w:rPr>
+      </w:r>
+    </w:p>
+    <w:p>
+      <w:pPr>
+        <w:ind w:firstLine="720"/>
+        <w:contextualSpacing w:val="0"/>
+        <w:rPr/>
+      </w:pPr>
+      <w:r>
+        <w:rPr>
+          <w:rtl w:val="0"/>
+        </w:rPr>
+      </w:r>
+    </w:p>
+    <w:p>
+      <w:pPr>
+        <w:ind w:firstLine="720"/>
+        <w:contextualSpacing w:val="0"/>
+        <w:rPr/>
+      </w:pPr>
+      <w:r>
+        <w:rPr>
+          <w:rtl w:val="0"/>
+        </w:rPr>
+      </w:r>
+    </w:p>
+    <w:p>
+      <w:pPr>
+        <w:ind w:firstLine="720"/>
+        <w:contextualSpacing w:val="0"/>
+        <w:rPr/>
+      </w:pPr>
+      <w:r>
+        <w:rPr>
+          <w:rtl w:val="0"/>
+        </w:rPr>
+      </w:r>
+    </w:p>
+    <w:p>
+      <w:pPr>
+        <w:ind w:firstLine="720"/>
+        <w:contextualSpacing w:val="0"/>
+        <w:rPr/>
+      </w:pPr>
+      <w:r>
+        <w:rPr>
+          <w:rtl w:val="0"/>
+        </w:rPr>
+      </w:r>
+    </w:p>
+    <w:p>
+      <w:pPr>
+        <w:ind w:firstLine="720"/>
+        <w:contextualSpacing w:val="0"/>
+        <w:rPr/>
+      </w:pPr>
+      <w:r>
+        <w:rPr>
+          <w:rtl w:val="0"/>
+        </w:rPr>
+      </w:r>
+    </w:p>
+    <w:p>
+      <w:pPr>
+        <w:ind w:firstLine="720"/>
+        <w:contextualSpacing w:val="0"/>
+        <w:rPr/>
+      </w:pPr>
+      <w:r>
+        <w:rPr>
+          <w:rtl w:val="0"/>
+        </w:rPr>
+      </w:r>
+    </w:p>
+    <w:p>
+      <w:pPr>
+        <w:ind w:firstLine="720"/>
+        <w:contextualSpacing w:val="0"/>
+        <w:rPr/>
+      </w:pPr>
+      <w:r>
+        <w:rPr>
+          <w:rtl w:val="0"/>
+        </w:rPr>
+      </w:r>
+    </w:p>
+    <w:p>
+      <w:pPr>
+        <w:ind w:firstLine="720"/>
+        <w:contextualSpacing w:val="0"/>
+        <w:rPr/>
+      </w:pPr>
+      <w:r>
+        <w:rPr>
+          <w:rtl w:val="0"/>
+        </w:rPr>
+      </w:r>
+    </w:p>
+    <w:p>
+      <w:pPr>
+        <w:ind w:firstLine="720"/>
+        <w:contextualSpacing w:val="0"/>
+        <w:rPr/>
+      </w:pPr>
+      <w:r>
+        <w:rPr>
+          <w:rtl w:val="0"/>
+        </w:rPr>
+      </w:r>
+    </w:p>
+    <w:p>
+      <w:pPr>
+        <w:ind w:firstLine="720"/>
+        <w:contextualSpacing w:val="0"/>
+        <w:rPr/>
+      </w:pPr>
+      <w:r>
+        <w:rPr>
+          <w:rtl w:val="0"/>
+        </w:rPr>
+      </w:r>
+    </w:p>
+    <w:p>
+      <w:pPr>
+        <w:ind w:firstLine="720"/>
+        <w:contextualSpacing w:val="0"/>
+        <w:rPr/>
+      </w:pPr>
+      <w:r>
+        <w:rPr>
+          <w:rtl w:val="0"/>
+        </w:rPr>
+      </w:r>
+    </w:p>
+    <w:p>
+      <w:pPr>
+        <w:ind w:firstLine="720"/>
+        <w:contextualSpacing w:val="0"/>
+        <w:rPr/>
+      </w:pPr>
+      <w:r>
+        <w:rPr>
+          <w:rtl w:val="0"/>
+        </w:rPr>
+      </w:r>
+    </w:p>
+    <w:p>
+      <w:pPr>
+        <w:ind w:firstLine="720"/>
+        <w:contextualSpacing w:val="0"/>
+        <w:rPr/>
+      </w:pPr>
+      <w:r>
+        <w:rPr>
+          <w:rtl w:val="0"/>
+        </w:rPr>
+      </w:r>
+    </w:p>
+    <w:p>
+      <w:pPr>
+        <w:ind w:firstLine="720"/>
+        <w:contextualSpacing w:val="0"/>
+        <w:rPr/>
+      </w:pPr>
+      <w:r>
+        <w:rPr>
+          <w:rtl w:val="0"/>
+        </w:rPr>
+      </w:r>
+    </w:p>
+    <w:p>
+      <w:pPr>
+        <w:ind w:firstLine="720"/>
+        <w:contextualSpacing w:val="0"/>
+        <w:rPr/>
+      </w:pPr>
+      <w:r>
+        <w:rPr>
+          <w:rtl w:val="0"/>
+        </w:rPr>
+      </w:r>
+    </w:p>
+    <w:p>
+      <w:pPr>
+        <w:ind w:left="0" w:firstLine="0"/>
         <w:contextualSpacing w:val="0"/>
         <w:rPr>
           <w:b w:val="1"/>
@@ -4331,10 +4491,13 @@
               <w:ind w:left="0" w:right="0" w:firstLine="0"/>
               <w:contextualSpacing w:val="0"/>
               <w:jc w:val="left"/>
-              <w:rPr/>
-            </w:pPr>
-            <w:r>
-              <w:rPr>
+              <w:rPr>
+                <w:b w:val="1"/>
+              </w:rPr>
+            </w:pPr>
+            <w:r>
+              <w:rPr>
+                <w:b w:val="1"/>
                 <w:rtl w:val="0"/>
               </w:rPr>
               <w:t xml:space="preserve">Userid</w:t>

</xml_diff>